<commit_message>
Sort Colors (0's,  1's,  2's )
</commit_message>
<xml_diff>
--- a/SDE 191.docx
+++ b/SDE 191.docx
@@ -694,7 +694,7 @@
           </mc:Choice>
           <mc:Fallback>
             <w:pict>
-              <v:shapetype w14:anchorId="4B577114" id="_x0000_t75" coordsize="21600,21600" o:spt="75" o:preferrelative="t" path="m@4@5l@4@11@9@11@9@5xe" filled="f" stroked="f">
+              <v:shapetype w14:anchorId="683719B4" id="_x0000_t75" coordsize="21600,21600" o:spt="75" o:preferrelative="t" path="m@4@5l@4@11@9@11@9@5xe" filled="f" stroked="f">
                 <v:stroke joinstyle="miter"/>
                 <v:formulas>
                   <v:f eqn="if lineDrawn pixelLineWidth 0"/>
@@ -758,7 +758,7 @@
           </mc:Choice>
           <mc:Fallback>
             <w:pict>
-              <v:shape w14:anchorId="62B94FCD" id="Ink 13" o:spid="_x0000_s1026" type="#_x0000_t75" style="position:absolute;margin-left:46.65pt;margin-top:19.75pt;width:2.85pt;height:27.1pt;z-index:251666432;visibility:visible;mso-wrap-style:square;mso-wrap-distance-left:9pt;mso-wrap-distance-top:0;mso-wrap-distance-right:9pt;mso-wrap-distance-bottom:0;mso-position-horizontal:absolute;mso-position-horizontal-relative:text;mso-position-vertical:absolute;mso-position-vertical-relative:text" o:gfxdata="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">
+              <v:shape w14:anchorId="42813ED7" id="Ink 13" o:spid="_x0000_s1026" type="#_x0000_t75" style="position:absolute;margin-left:46.65pt;margin-top:19.75pt;width:2.85pt;height:27.1pt;z-index:251666432;visibility:visible;mso-wrap-style:square;mso-wrap-distance-left:9pt;mso-wrap-distance-top:0;mso-wrap-distance-right:9pt;mso-wrap-distance-bottom:0;mso-position-horizontal:absolute;mso-position-horizontal-relative:text;mso-position-vertical:absolute;mso-position-vertical-relative:text" o:gfxdata="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">
                 <v:imagedata r:id="rId8" o:title=""/>
               </v:shape>
             </w:pict>
@@ -803,7 +803,7 @@
           </mc:Choice>
           <mc:Fallback>
             <w:pict>
-              <v:shape w14:anchorId="3845F014" id="Ink 9" o:spid="_x0000_s1026" type="#_x0000_t75" style="position:absolute;margin-left:68.9pt;margin-top:417.9pt;width:137.8pt;height:3.2pt;z-index:251665408;visibility:visible;mso-wrap-style:square;mso-wrap-distance-left:9pt;mso-wrap-distance-top:0;mso-wrap-distance-right:9pt;mso-wrap-distance-bottom:0;mso-position-horizontal:absolute;mso-position-horizontal-relative:text;mso-position-vertical:absolute;mso-position-vertical-relative:text" o:gfxdata="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">
+              <v:shape w14:anchorId="4082F9BF" id="Ink 9" o:spid="_x0000_s1026" type="#_x0000_t75" style="position:absolute;margin-left:68.9pt;margin-top:417.9pt;width:137.8pt;height:3.2pt;z-index:251665408;visibility:visible;mso-wrap-style:square;mso-wrap-distance-left:9pt;mso-wrap-distance-top:0;mso-wrap-distance-right:9pt;mso-wrap-distance-bottom:0;mso-position-horizontal:absolute;mso-position-horizontal-relative:text;mso-position-vertical:absolute;mso-position-vertical-relative:text" o:gfxdata="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">
                 <v:imagedata r:id="rId10" o:title=""/>
               </v:shape>
             </w:pict>
@@ -848,7 +848,7 @@
           </mc:Choice>
           <mc:Fallback>
             <w:pict>
-              <v:shape w14:anchorId="6758C539" id="Ink 8" o:spid="_x0000_s1026" type="#_x0000_t75" style="position:absolute;margin-left:234.1pt;margin-top:405.35pt;width:42.8pt;height:2.15pt;z-index:251664384;visibility:visible;mso-wrap-style:square;mso-wrap-distance-left:9pt;mso-wrap-distance-top:0;mso-wrap-distance-right:9pt;mso-wrap-distance-bottom:0;mso-position-horizontal:absolute;mso-position-horizontal-relative:text;mso-position-vertical:absolute;mso-position-vertical-relative:text" o:gfxdata="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">
+              <v:shape w14:anchorId="7928B056" id="Ink 8" o:spid="_x0000_s1026" type="#_x0000_t75" style="position:absolute;margin-left:234.1pt;margin-top:405.35pt;width:42.8pt;height:2.15pt;z-index:251664384;visibility:visible;mso-wrap-style:square;mso-wrap-distance-left:9pt;mso-wrap-distance-top:0;mso-wrap-distance-right:9pt;mso-wrap-distance-bottom:0;mso-position-horizontal:absolute;mso-position-horizontal-relative:text;mso-position-vertical:absolute;mso-position-vertical-relative:text" o:gfxdata="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">
                 <v:imagedata r:id="rId12" o:title=""/>
               </v:shape>
             </w:pict>
@@ -893,7 +893,7 @@
           </mc:Choice>
           <mc:Fallback>
             <w:pict>
-              <v:shape w14:anchorId="18C4D824" id="Ink 7" o:spid="_x0000_s1026" type="#_x0000_t75" style="position:absolute;margin-left:77.9pt;margin-top:325.6pt;width:132.5pt;height:2.85pt;z-index:251663360;visibility:visible;mso-wrap-style:square;mso-wrap-distance-left:9pt;mso-wrap-distance-top:0;mso-wrap-distance-right:9pt;mso-wrap-distance-bottom:0;mso-position-horizontal:absolute;mso-position-horizontal-relative:text;mso-position-vertical:absolute;mso-position-vertical-relative:text" o:gfxdata="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">
+              <v:shape w14:anchorId="65A3DF98" id="Ink 7" o:spid="_x0000_s1026" type="#_x0000_t75" style="position:absolute;margin-left:77.9pt;margin-top:325.6pt;width:132.5pt;height:2.85pt;z-index:251663360;visibility:visible;mso-wrap-style:square;mso-wrap-distance-left:9pt;mso-wrap-distance-top:0;mso-wrap-distance-right:9pt;mso-wrap-distance-bottom:0;mso-position-horizontal:absolute;mso-position-horizontal-relative:text;mso-position-vertical:absolute;mso-position-vertical-relative:text" o:gfxdata="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">
                 <v:imagedata r:id="rId14" o:title=""/>
               </v:shape>
             </w:pict>
@@ -938,7 +938,7 @@
           </mc:Choice>
           <mc:Fallback>
             <w:pict>
-              <v:shape w14:anchorId="3DD7E9D0" id="Ink 6" o:spid="_x0000_s1026" type="#_x0000_t75" style="position:absolute;margin-left:230.45pt;margin-top:312.95pt;width:25.7pt;height:2.1pt;z-index:251662336;visibility:visible;mso-wrap-style:square;mso-wrap-distance-left:9pt;mso-wrap-distance-top:0;mso-wrap-distance-right:9pt;mso-wrap-distance-bottom:0;mso-position-horizontal:absolute;mso-position-horizontal-relative:text;mso-position-vertical:absolute;mso-position-vertical-relative:text" o:gfxdata="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">
+              <v:shape w14:anchorId="37041187" id="Ink 6" o:spid="_x0000_s1026" type="#_x0000_t75" style="position:absolute;margin-left:230.45pt;margin-top:312.95pt;width:25.7pt;height:2.1pt;z-index:251662336;visibility:visible;mso-wrap-style:square;mso-wrap-distance-left:9pt;mso-wrap-distance-top:0;mso-wrap-distance-right:9pt;mso-wrap-distance-bottom:0;mso-position-horizontal:absolute;mso-position-horizontal-relative:text;mso-position-vertical:absolute;mso-position-vertical-relative:text" o:gfxdata="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">
                 <v:imagedata r:id="rId16" o:title=""/>
               </v:shape>
             </w:pict>
@@ -983,7 +983,7 @@
           </mc:Choice>
           <mc:Fallback>
             <w:pict>
-              <v:shape w14:anchorId="47EA96BA" id="Ink 5" o:spid="_x0000_s1026" type="#_x0000_t75" style="position:absolute;margin-left:203.85pt;margin-top:231.2pt;width:51.85pt;height:2.45pt;z-index:251661312;visibility:visible;mso-wrap-style:square;mso-wrap-distance-left:9pt;mso-wrap-distance-top:0;mso-wrap-distance-right:9pt;mso-wrap-distance-bottom:0;mso-position-horizontal:absolute;mso-position-horizontal-relative:text;mso-position-vertical:absolute;mso-position-vertical-relative:text" o:gfxdata="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">
+              <v:shape w14:anchorId="403AACDA" id="Ink 5" o:spid="_x0000_s1026" type="#_x0000_t75" style="position:absolute;margin-left:203.85pt;margin-top:231.2pt;width:51.85pt;height:2.45pt;z-index:251661312;visibility:visible;mso-wrap-style:square;mso-wrap-distance-left:9pt;mso-wrap-distance-top:0;mso-wrap-distance-right:9pt;mso-wrap-distance-bottom:0;mso-position-horizontal:absolute;mso-position-horizontal-relative:text;mso-position-vertical:absolute;mso-position-vertical-relative:text" o:gfxdata="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">
                 <v:imagedata r:id="rId18" o:title=""/>
               </v:shape>
             </w:pict>
@@ -1028,7 +1028,7 @@
           </mc:Choice>
           <mc:Fallback>
             <w:pict>
-              <v:shape w14:anchorId="6B5C2FF5" id="Ink 4" o:spid="_x0000_s1026" type="#_x0000_t75" style="position:absolute;margin-left:132.55pt;margin-top:151.05pt;width:116.4pt;height:5.45pt;z-index:251660288;visibility:visible;mso-wrap-style:square;mso-wrap-distance-left:9pt;mso-wrap-distance-top:0;mso-wrap-distance-right:9pt;mso-wrap-distance-bottom:0;mso-position-horizontal:absolute;mso-position-horizontal-relative:text;mso-position-vertical:absolute;mso-position-vertical-relative:text" o:gfxdata="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">
+              <v:shape w14:anchorId="6F4944F3" id="Ink 4" o:spid="_x0000_s1026" type="#_x0000_t75" style="position:absolute;margin-left:132.55pt;margin-top:151.05pt;width:116.4pt;height:5.45pt;z-index:251660288;visibility:visible;mso-wrap-style:square;mso-wrap-distance-left:9pt;mso-wrap-distance-top:0;mso-wrap-distance-right:9pt;mso-wrap-distance-bottom:0;mso-position-horizontal:absolute;mso-position-horizontal-relative:text;mso-position-vertical:absolute;mso-position-vertical-relative:text" o:gfxdata="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">
                 <v:imagedata r:id="rId20" o:title=""/>
               </v:shape>
             </w:pict>
@@ -1073,7 +1073,7 @@
           </mc:Choice>
           <mc:Fallback>
             <w:pict>
-              <v:shape w14:anchorId="7C6E18FF" id="Ink 3" o:spid="_x0000_s1026" type="#_x0000_t75" style="position:absolute;margin-left:135.45pt;margin-top:138.1pt;width:102.4pt;height:3.15pt;z-index:251659264;visibility:visible;mso-wrap-style:square;mso-wrap-distance-left:9pt;mso-wrap-distance-top:0;mso-wrap-distance-right:9pt;mso-wrap-distance-bottom:0;mso-position-horizontal:absolute;mso-position-horizontal-relative:text;mso-position-vertical:absolute;mso-position-vertical-relative:text" o:gfxdata="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">
+              <v:shape w14:anchorId="5B3E6214" id="Ink 3" o:spid="_x0000_s1026" type="#_x0000_t75" style="position:absolute;margin-left:135.45pt;margin-top:138.1pt;width:102.4pt;height:3.15pt;z-index:251659264;visibility:visible;mso-wrap-style:square;mso-wrap-distance-left:9pt;mso-wrap-distance-top:0;mso-wrap-distance-right:9pt;mso-wrap-distance-bottom:0;mso-position-horizontal:absolute;mso-position-horizontal-relative:text;mso-position-vertical:absolute;mso-position-vertical-relative:text" o:gfxdata="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">
                 <v:imagedata r:id="rId22" o:title=""/>
               </v:shape>
             </w:pict>
@@ -1312,8 +1312,8 @@
     <w:p>
       <w:r>
         <w:drawing>
-          <wp:inline distT="0" distB="0" distL="0" distR="0" wp14:anchorId="393EB694" wp14:editId="173F9EA8">
-            <wp:extent cx="6721572" cy="5130800"/>
+          <wp:inline distT="0" distB="0" distL="0" distR="0" wp14:anchorId="393EB694" wp14:editId="1A0D8590">
+            <wp:extent cx="6096000" cy="4653280"/>
             <wp:effectExtent l="0" t="0" r="0" b="0"/>
             <wp:docPr id="471152463" name="Picture 1" descr="A computer screen shot of a program code&#10;&#10;Description automatically generated"/>
             <wp:cNvGraphicFramePr>
@@ -1335,7 +1335,226 @@
                   <pic:spPr>
                     <a:xfrm>
                       <a:off x="0" y="0"/>
-                      <a:ext cx="6726950" cy="5134905"/>
+                      <a:ext cx="6125387" cy="4675712"/>
+                    </a:xfrm>
+                    <a:prstGeom prst="rect">
+                      <a:avLst/>
+                    </a:prstGeom>
+                  </pic:spPr>
+                </pic:pic>
+              </a:graphicData>
+            </a:graphic>
+          </wp:inline>
+        </w:drawing>
+      </w:r>
+    </w:p>
+    <w:p/>
+    <w:p/>
+    <w:p>
+      <w:pPr>
+        <w:pStyle w:val="ListParagraph"/>
+        <w:numPr>
+          <w:ilvl w:val="0"/>
+          <w:numId w:val="1"/>
+        </w:numPr>
+        <w:rPr>
+          <w:b/>
+          <w:bCs/>
+          <w:sz w:val="32"/>
+          <w:szCs w:val="32"/>
+        </w:rPr>
+      </w:pPr>
+      <w:r>
+        <w:rPr>
+          <w:b/>
+          <w:bCs/>
+          <w:sz w:val="32"/>
+          <w:szCs w:val="32"/>
+        </w:rPr>
+        <w:t>Sort Colors</w:t>
+      </w:r>
+      <w:r>
+        <w:rPr>
+          <w:b/>
+          <w:bCs/>
+          <w:sz w:val="32"/>
+          <w:szCs w:val="32"/>
+        </w:rPr>
+        <w:br/>
+        <w:t xml:space="preserve">Better Approach: using 3 </w:t>
+      </w:r>
+      <w:proofErr w:type="gramStart"/>
+      <w:r>
+        <w:rPr>
+          <w:b/>
+          <w:bCs/>
+          <w:sz w:val="32"/>
+          <w:szCs w:val="32"/>
+        </w:rPr>
+        <w:t>pointers</w:t>
+      </w:r>
+      <w:proofErr w:type="gramEnd"/>
+      <w:r>
+        <w:rPr>
+          <w:b/>
+          <w:bCs/>
+          <w:sz w:val="32"/>
+          <w:szCs w:val="32"/>
+        </w:rPr>
+        <w:t xml:space="preserve"> </w:t>
+      </w:r>
+    </w:p>
+    <w:p>
+      <w:r>
+        <w:drawing>
+          <wp:inline distT="0" distB="0" distL="0" distR="0" wp14:anchorId="1248C35A" wp14:editId="1AE82D2C">
+            <wp:extent cx="6647752" cy="7484533"/>
+            <wp:effectExtent l="0" t="0" r="0" b="0"/>
+            <wp:docPr id="804552977" name="Picture 1" descr="A screen shot of a computer program&#10;&#10;Description automatically generated"/>
+            <wp:cNvGraphicFramePr>
+              <a:graphicFrameLocks xmlns:a="http://schemas.openxmlformats.org/drawingml/2006/main" noChangeAspect="1"/>
+            </wp:cNvGraphicFramePr>
+            <a:graphic xmlns:a="http://schemas.openxmlformats.org/drawingml/2006/main">
+              <a:graphicData uri="http://schemas.openxmlformats.org/drawingml/2006/picture">
+                <pic:pic xmlns:pic="http://schemas.openxmlformats.org/drawingml/2006/picture">
+                  <pic:nvPicPr>
+                    <pic:cNvPr id="804552977" name="Picture 1" descr="A screen shot of a computer program&#10;&#10;Description automatically generated"/>
+                    <pic:cNvPicPr/>
+                  </pic:nvPicPr>
+                  <pic:blipFill>
+                    <a:blip r:embed="rId28"/>
+                    <a:stretch>
+                      <a:fillRect/>
+                    </a:stretch>
+                  </pic:blipFill>
+                  <pic:spPr>
+                    <a:xfrm>
+                      <a:off x="0" y="0"/>
+                      <a:ext cx="6744420" cy="7593369"/>
+                    </a:xfrm>
+                    <a:prstGeom prst="rect">
+                      <a:avLst/>
+                    </a:prstGeom>
+                  </pic:spPr>
+                </pic:pic>
+              </a:graphicData>
+            </a:graphic>
+          </wp:inline>
+        </w:drawing>
+      </w:r>
+    </w:p>
+    <w:p>
+      <w:pPr>
+        <w:rPr>
+          <w:b/>
+          <w:bCs/>
+          <w:sz w:val="32"/>
+          <w:szCs w:val="32"/>
+        </w:rPr>
+      </w:pPr>
+      <w:r>
+        <w:rPr>
+          <w:b/>
+          <w:bCs/>
+          <w:sz w:val="32"/>
+          <w:szCs w:val="32"/>
+        </w:rPr>
+        <w:br/>
+      </w:r>
+    </w:p>
+    <w:p>
+      <w:pPr>
+        <w:rPr>
+          <w:b/>
+          <w:bCs/>
+          <w:sz w:val="32"/>
+          <w:szCs w:val="32"/>
+        </w:rPr>
+      </w:pPr>
+    </w:p>
+    <w:p>
+      <w:pPr>
+        <w:rPr>
+          <w:b/>
+          <w:bCs/>
+          <w:sz w:val="32"/>
+          <w:szCs w:val="32"/>
+        </w:rPr>
+      </w:pPr>
+      <w:r>
+        <w:rPr>
+          <w:b/>
+          <w:bCs/>
+          <w:sz w:val="32"/>
+          <w:szCs w:val="32"/>
+        </w:rPr>
+        <w:lastRenderedPageBreak/>
+        <w:t>Optimize</w:t>
+      </w:r>
+      <w:r>
+        <w:rPr>
+          <w:b/>
+          <w:bCs/>
+          <w:sz w:val="32"/>
+          <w:szCs w:val="32"/>
+        </w:rPr>
+        <w:t xml:space="preserve"> Approach:</w:t>
+      </w:r>
+      <w:r>
+        <w:rPr>
+          <w:b/>
+          <w:bCs/>
+          <w:sz w:val="32"/>
+          <w:szCs w:val="32"/>
+        </w:rPr>
+        <w:t xml:space="preserve"> U</w:t>
+      </w:r>
+      <w:r>
+        <w:rPr>
+          <w:b/>
+          <w:bCs/>
+          <w:sz w:val="32"/>
+          <w:szCs w:val="32"/>
+        </w:rPr>
+        <w:t xml:space="preserve">sing </w:t>
+      </w:r>
+      <w:r>
+        <w:rPr>
+          <w:b/>
+          <w:bCs/>
+          <w:sz w:val="32"/>
+          <w:szCs w:val="32"/>
+        </w:rPr>
+        <w:t>Binary Search</w:t>
+      </w:r>
+    </w:p>
+    <w:p>
+      <w:r>
+        <w:drawing>
+          <wp:inline distT="0" distB="0" distL="0" distR="0" wp14:anchorId="199E56A1" wp14:editId="34B34FFA">
+            <wp:extent cx="5528733" cy="6582389"/>
+            <wp:effectExtent l="0" t="0" r="0" b="0"/>
+            <wp:docPr id="1260209758" name="Picture 1" descr="A screenshot of a computer program&#10;&#10;Description automatically generated"/>
+            <wp:cNvGraphicFramePr>
+              <a:graphicFrameLocks xmlns:a="http://schemas.openxmlformats.org/drawingml/2006/main" noChangeAspect="1"/>
+            </wp:cNvGraphicFramePr>
+            <a:graphic xmlns:a="http://schemas.openxmlformats.org/drawingml/2006/main">
+              <a:graphicData uri="http://schemas.openxmlformats.org/drawingml/2006/picture">
+                <pic:pic xmlns:pic="http://schemas.openxmlformats.org/drawingml/2006/picture">
+                  <pic:nvPicPr>
+                    <pic:cNvPr id="1260209758" name="Picture 1" descr="A screenshot of a computer program&#10;&#10;Description automatically generated"/>
+                    <pic:cNvPicPr/>
+                  </pic:nvPicPr>
+                  <pic:blipFill>
+                    <a:blip r:embed="rId29"/>
+                    <a:stretch>
+                      <a:fillRect/>
+                    </a:stretch>
+                  </pic:blipFill>
+                  <pic:spPr>
+                    <a:xfrm>
+                      <a:off x="0" y="0"/>
+                      <a:ext cx="5551616" cy="6609633"/>
                     </a:xfrm>
                     <a:prstGeom prst="rect">
                       <a:avLst/>

</xml_diff>